<commit_message>
wrote 1Tim 5.17-6.2 worksheet
</commit_message>
<xml_diff>
--- a/Pastoral Epistles/08 1Tim 5.17-6.2 Worksheet.docx
+++ b/Pastoral Epistles/08 1Tim 5.17-6.2 Worksheet.docx
@@ -274,17 +274,7 @@
           <w:sz w:val="24"/>
           <w:szCs w:val="24"/>
         </w:rPr>
-        <w:t>Do not receive an accusation aga</w:t>
-      </w:r>
-      <w:bookmarkStart w:id="0" w:name="_GoBack"/>
-      <w:bookmarkEnd w:id="0"/>
-      <w:r>
-        <w:rPr>
-          <w:rFonts w:ascii="Gentium Book Basic" w:hAnsi="Gentium Book Basic"/>
-          <w:sz w:val="24"/>
-          <w:szCs w:val="24"/>
-        </w:rPr>
-        <w:t>inst an elder except from two or three witnesses.</w:t>
+        <w:t>Do not receive an accusation against an elder except from two or three witnesses.</w:t>
       </w:r>
       <w:r>
         <w:rPr>
@@ -680,6 +670,21 @@
       <w:pPr>
         <w:pStyle w:val="Question"/>
       </w:pPr>
+      <w:r>
+        <w:t>Why is it important for Paul</w:t>
+      </w:r>
+      <w:r>
+        <w:t xml:space="preserve"> to back up his statement in 5:</w:t>
+      </w:r>
+      <w:r>
+        <w:t>17 with citatio</w:t>
+      </w:r>
+      <w:r>
+        <w:t>ns from the Old Testament in 5:</w:t>
+      </w:r>
+      <w:r>
+        <w:t>18?</w:t>
+      </w:r>
     </w:p>
     <w:p>
       <w:pPr>
@@ -700,6 +705,21 @@
       <w:pPr>
         <w:pStyle w:val="Question"/>
       </w:pPr>
+      <w:r>
+        <w:t xml:space="preserve">What is the purpose </w:t>
+      </w:r>
+      <w:r>
+        <w:t xml:space="preserve">for </w:t>
+      </w:r>
+      <w:r>
+        <w:t xml:space="preserve">requiring two or three witnesses to corroborate accusations of an elder </w:t>
+      </w:r>
+      <w:r>
+        <w:t>in 5:</w:t>
+      </w:r>
+      <w:r>
+        <w:t>19?</w:t>
+      </w:r>
     </w:p>
     <w:p>
       <w:pPr>
@@ -720,6 +740,15 @@
       <w:pPr>
         <w:pStyle w:val="Question"/>
       </w:pPr>
+      <w:r>
+        <w:t>Who are the “all” before whom sinning elders are to be rebuked, and who are the “rest”</w:t>
+      </w:r>
+      <w:r>
+        <w:t xml:space="preserve"> who should respond in fear (5:</w:t>
+      </w:r>
+      <w:r>
+        <w:t>20)?</w:t>
+      </w:r>
     </w:p>
     <w:p>
       <w:pPr>
@@ -740,6 +769,9 @@
       <w:pPr>
         <w:pStyle w:val="Question"/>
       </w:pPr>
+      <w:r>
+        <w:t>Why is it so important for Timothy to act without prejudice or partiality in judging accusations against elders (5:21)?</w:t>
+      </w:r>
     </w:p>
     <w:p>
       <w:pPr>
@@ -760,6 +792,9 @@
       <w:pPr>
         <w:pStyle w:val="Question"/>
       </w:pPr>
+      <w:r>
+        <w:t>What does it mean to “not lay hands on anyone hastily,” and why was that important (5:22)?</w:t>
+      </w:r>
     </w:p>
     <w:p>
       <w:pPr>
@@ -775,11 +810,16 @@
       <w:pPr>
         <w:pStyle w:val="Lines"/>
       </w:pPr>
+      <w:bookmarkStart w:id="0" w:name="_GoBack"/>
+      <w:bookmarkEnd w:id="0"/>
     </w:p>
     <w:p>
       <w:pPr>
         <w:pStyle w:val="Question"/>
       </w:pPr>
+      <w:r>
+        <w:t>In what way does the observation in 5:24–25 support the injunction in 5:22?</w:t>
+      </w:r>
     </w:p>
     <w:p>
       <w:pPr>
@@ -800,6 +840,9 @@
       <w:pPr>
         <w:pStyle w:val="Question"/>
       </w:pPr>
+      <w:r>
+        <w:t>Why might a Christian slave be tempted to insubordination to his human master? How would that cause “the name of God and His doctrine” to be “blasphemed” (6:1)?</w:t>
+      </w:r>
     </w:p>
     <w:p>
       <w:pPr>
@@ -820,6 +863,9 @@
       <w:pPr>
         <w:pStyle w:val="Question"/>
       </w:pPr>
+      <w:r>
+        <w:t>Why does Paul tolerate the institution of slavery (6:1–2) rather than calling Timothy to preach a political message of liberation?</w:t>
+      </w:r>
     </w:p>
     <w:p>
       <w:pPr>
@@ -3729,6 +3775,7 @@
   <w:style w:type="character" w:default="1" w:styleId="DefaultParagraphFont">
     <w:name w:val="Default Paragraph Font"/>
     <w:uiPriority w:val="1"/>
+    <w:semiHidden/>
     <w:unhideWhenUsed/>
   </w:style>
   <w:style w:type="table" w:default="1" w:styleId="TableNormal">
@@ -4243,6 +4290,7 @@
   <w:style w:type="character" w:default="1" w:styleId="DefaultParagraphFont">
     <w:name w:val="Default Paragraph Font"/>
     <w:uiPriority w:val="1"/>
+    <w:semiHidden/>
     <w:unhideWhenUsed/>
   </w:style>
   <w:style w:type="table" w:default="1" w:styleId="TableNormal">
@@ -4887,7 +4935,7 @@
 </file>
 
 <file path=customXml/itemProps1.xml><?xml version="1.0" encoding="utf-8"?>
-<ds:datastoreItem xmlns:ds="http://schemas.openxmlformats.org/officeDocument/2006/customXml" ds:itemID="{F18315B0-98CB-4033-8139-153789EB5FC8}">
+<ds:datastoreItem xmlns:ds="http://schemas.openxmlformats.org/officeDocument/2006/customXml" ds:itemID="{6952FC61-0D87-4637-AEB6-2FBDC27CF86D}">
   <ds:schemaRefs>
     <ds:schemaRef ds:uri="http://schemas.openxmlformats.org/officeDocument/2006/bibliography"/>
   </ds:schemaRefs>

</xml_diff>